<commit_message>
Streaming 08-05-2019 pt 1
</commit_message>
<xml_diff>
--- a/Diario/Actividades Realizadas Abril.docx
+++ b/Diario/Actividades Realizadas Abril.docx
@@ -588,6 +588,16 @@
               </w:rPr>
               <w:t xml:space="preserve"> </w:t>
             </w:r>
+            <w:r>
+              <w:rPr>
+                <w:rFonts w:ascii="Tahoma" w:hAnsi="Tahoma" w:cs="Tahoma"/>
+                <w:b/>
+                <w:spacing w:val="-2"/>
+                <w:sz w:val="20"/>
+                <w:szCs w:val="20"/>
+              </w:rPr>
+              <w:t>Alejandro Jimenez Vitoria</w:t>
+            </w:r>
           </w:p>
         </w:tc>
         <w:tc>
@@ -2716,6 +2726,16 @@
                 <w:szCs w:val="20"/>
               </w:rPr>
               <w:t xml:space="preserve"> </w:t>
+            </w:r>
+            <w:r>
+              <w:rPr>
+                <w:rFonts w:ascii="Tahoma" w:hAnsi="Tahoma" w:cs="Tahoma"/>
+                <w:b/>
+                <w:spacing w:val="-2"/>
+                <w:sz w:val="20"/>
+                <w:szCs w:val="20"/>
+              </w:rPr>
+              <w:t>Alejandro Jimenez Vitoria</w:t>
             </w:r>
           </w:p>
         </w:tc>
@@ -5020,6 +5040,16 @@
               </w:rPr>
               <w:t xml:space="preserve"> </w:t>
             </w:r>
+            <w:r>
+              <w:rPr>
+                <w:rFonts w:ascii="Tahoma" w:hAnsi="Tahoma" w:cs="Tahoma"/>
+                <w:b/>
+                <w:spacing w:val="-2"/>
+                <w:sz w:val="20"/>
+                <w:szCs w:val="20"/>
+              </w:rPr>
+              <w:t>Alejandro Jimenez Vitoria</w:t>
+            </w:r>
           </w:p>
         </w:tc>
         <w:tc>
@@ -6899,6 +6929,16 @@
               </w:rPr>
               <w:t xml:space="preserve"> </w:t>
             </w:r>
+            <w:r>
+              <w:rPr>
+                <w:rFonts w:ascii="Tahoma" w:hAnsi="Tahoma" w:cs="Tahoma"/>
+                <w:b/>
+                <w:spacing w:val="-2"/>
+                <w:sz w:val="20"/>
+                <w:szCs w:val="20"/>
+              </w:rPr>
+              <w:t>Alejandro Jimenez Vitoria</w:t>
+            </w:r>
           </w:p>
         </w:tc>
         <w:tc>
@@ -9028,6 +9068,16 @@
               </w:rPr>
               <w:t xml:space="preserve"> </w:t>
             </w:r>
+            <w:r>
+              <w:rPr>
+                <w:rFonts w:ascii="Tahoma" w:hAnsi="Tahoma" w:cs="Tahoma"/>
+                <w:b/>
+                <w:spacing w:val="-2"/>
+                <w:sz w:val="20"/>
+                <w:szCs w:val="20"/>
+              </w:rPr>
+              <w:t>Alejandro Jimenez Vitoria</w:t>
+            </w:r>
           </w:p>
         </w:tc>
         <w:tc>
@@ -9807,6 +9857,49 @@
                 <w:sz w:val="20"/>
               </w:rPr>
               <w:t>Cursillo de Java con Alejandro Jimenez</w:t>
+            </w:r>
+            <w:r>
+              <w:rPr>
+                <w:rFonts w:ascii="Tahoma" w:hAnsi="Tahoma" w:cs="Tahoma"/>
+                <w:b/>
+                <w:bCs/>
+                <w:color w:val="000000"/>
+                <w:sz w:val="20"/>
+              </w:rPr>
+              <w:t xml:space="preserve">. </w:t>
+            </w:r>
+            <w:r>
+              <w:rPr>
+                <w:rFonts w:ascii="Tahoma" w:hAnsi="Tahoma" w:cs="Tahoma"/>
+                <w:b/>
+                <w:bCs/>
+                <w:color w:val="000000"/>
+                <w:sz w:val="20"/>
+                <w:szCs w:val="20"/>
+              </w:rPr>
+              <w:t xml:space="preserve"> Búsqueda de la razón de unos problemas del programa</w:t>
+            </w:r>
+            <w:r>
+              <w:rPr>
+                <w:rFonts w:ascii="Tahoma" w:hAnsi="Tahoma" w:cs="Tahoma"/>
+                <w:b/>
+                <w:bCs/>
+                <w:color w:val="000000"/>
+                <w:sz w:val="20"/>
+                <w:szCs w:val="20"/>
+              </w:rPr>
+              <w:t xml:space="preserve"> con ayuda de</w:t>
+            </w:r>
+            <w:r>
+              <w:rPr>
+                <w:rFonts w:ascii="Tahoma" w:hAnsi="Tahoma" w:cs="Tahoma"/>
+                <w:b/>
+                <w:bCs/>
+                <w:color w:val="000000"/>
+                <w:sz w:val="20"/>
+                <w:szCs w:val="20"/>
+              </w:rPr>
+              <w:t xml:space="preserve"> Unai García.</w:t>
             </w:r>
           </w:p>
         </w:tc>
@@ -11063,7 +11156,7 @@
 </file>
 
 <file path=customXml/itemProps1.xml><?xml version="1.0" encoding="utf-8"?>
-<ds:datastoreItem xmlns:ds="http://schemas.openxmlformats.org/officeDocument/2006/customXml" ds:itemID="{A0C603EF-A020-441A-9D49-B1238DC09C0D}">
+<ds:datastoreItem xmlns:ds="http://schemas.openxmlformats.org/officeDocument/2006/customXml" ds:itemID="{CC7F3FB7-F58B-472E-A327-0993FA0D3874}">
   <ds:schemaRefs>
     <ds:schemaRef ds:uri="http://schemas.openxmlformats.org/officeDocument/2006/bibliography"/>
   </ds:schemaRefs>

</xml_diff>